<commit_message>
171022 from Eth-Trunk to PPP
</commit_message>
<xml_diff>
--- a/huawei_exam/advance/GARP/GARP&GVRP.docx
+++ b/huawei_exam/advance/GARP/GARP&GVRP.docx
@@ -4,33 +4,43 @@
   <w:body>
     <w:p>
       <w:pPr>
-        <w:rPr>
-          <w:rFonts w:hint="eastAsia"/>
-        </w:rPr>
-      </w:pPr>
-      <w:r>
-        <w:rPr>
-          <w:rFonts w:hint="eastAsia"/>
+        <w:pStyle w:val="2"/>
+      </w:pPr>
+      <w:r>
+        <w:rPr>
+          <w:rFonts w:hint="eastAsia"/>
+          <w:sz w:val="28"/>
         </w:rPr>
         <w:t>GARP</w:t>
       </w:r>
       <w:r>
         <w:rPr>
           <w:rFonts w:hint="eastAsia"/>
+          <w:sz w:val="28"/>
         </w:rPr>
         <w:t>（</w:t>
       </w:r>
       <w:r>
         <w:rPr>
           <w:rFonts w:hint="eastAsia"/>
+          <w:sz w:val="28"/>
         </w:rPr>
         <w:t>Generic Attribute Registration Protocol</w:t>
       </w:r>
       <w:r>
         <w:rPr>
           <w:rFonts w:hint="eastAsia"/>
-        </w:rPr>
-        <w:t>）通用属性注册协议，为同一交换机网络内的交换机之间提供分发、传播、注册信息（</w:t>
+          <w:sz w:val="28"/>
+        </w:rPr>
+        <w:t>）</w:t>
+      </w:r>
+    </w:p>
+    <w:p>
+      <w:r>
+        <w:rPr>
+          <w:rFonts w:hint="eastAsia"/>
+        </w:rPr>
+        <w:t>通用属性注册协议，为同一交换机网络内的交换机之间提供分发、传播、注册信息（</w:t>
       </w:r>
       <w:r>
         <w:rPr>
@@ -45,19 +55,8 @@
         <w:t>属性、组播地址）。</w:t>
       </w:r>
     </w:p>
-    <w:p>
-      <w:pPr>
-        <w:rPr>
-          <w:rFonts w:hint="eastAsia"/>
-        </w:rPr>
-      </w:pPr>
-    </w:p>
-    <w:p>
-      <w:pPr>
-        <w:rPr>
-          <w:rFonts w:hint="eastAsia"/>
-        </w:rPr>
-      </w:pPr>
+    <w:p/>
+    <w:p>
       <w:r>
         <w:rPr>
           <w:rFonts w:hint="eastAsia"/>
@@ -70,14 +69,12 @@
         </w:rPr>
         <w:t>：</w:t>
       </w:r>
-      <w:proofErr w:type="spellStart"/>
       <w:r>
         <w:rPr>
           <w:rFonts w:hint="eastAsia"/>
         </w:rPr>
         <w:t>LeaveALL</w:t>
       </w:r>
-      <w:proofErr w:type="spellEnd"/>
       <w:r>
         <w:rPr>
           <w:rFonts w:hint="eastAsia"/>
@@ -86,11 +83,6 @@
       </w:r>
     </w:p>
     <w:p>
-      <w:pPr>
-        <w:rPr>
-          <w:rFonts w:hint="eastAsia"/>
-        </w:rPr>
-      </w:pPr>
       <w:r>
         <w:rPr>
           <w:rFonts w:hint="eastAsia"/>
@@ -103,14 +95,12 @@
         </w:rPr>
         <w:t>：</w:t>
       </w:r>
-      <w:proofErr w:type="spellStart"/>
       <w:r>
         <w:rPr>
           <w:rFonts w:hint="eastAsia"/>
         </w:rPr>
         <w:t>JoinEmpty</w:t>
       </w:r>
-      <w:proofErr w:type="spellEnd"/>
       <w:r>
         <w:rPr>
           <w:rFonts w:hint="eastAsia"/>
@@ -119,11 +109,6 @@
       </w:r>
     </w:p>
     <w:p>
-      <w:pPr>
-        <w:rPr>
-          <w:rFonts w:hint="eastAsia"/>
-        </w:rPr>
-      </w:pPr>
       <w:r>
         <w:rPr>
           <w:rFonts w:hint="eastAsia"/>
@@ -136,14 +121,12 @@
         </w:rPr>
         <w:t>：</w:t>
       </w:r>
-      <w:proofErr w:type="spellStart"/>
       <w:r>
         <w:rPr>
           <w:rFonts w:hint="eastAsia"/>
         </w:rPr>
         <w:t>JoinIn</w:t>
       </w:r>
-      <w:proofErr w:type="spellEnd"/>
       <w:r>
         <w:rPr>
           <w:rFonts w:hint="eastAsia"/>
@@ -152,11 +135,6 @@
       </w:r>
     </w:p>
     <w:p>
-      <w:pPr>
-        <w:rPr>
-          <w:rFonts w:hint="eastAsia"/>
-        </w:rPr>
-      </w:pPr>
       <w:r>
         <w:rPr>
           <w:rFonts w:hint="eastAsia"/>
@@ -169,14 +147,12 @@
         </w:rPr>
         <w:t>：</w:t>
       </w:r>
-      <w:proofErr w:type="spellStart"/>
       <w:r>
         <w:rPr>
           <w:rFonts w:hint="eastAsia"/>
         </w:rPr>
         <w:t>LeaveEmpty</w:t>
       </w:r>
-      <w:proofErr w:type="spellEnd"/>
       <w:r>
         <w:rPr>
           <w:rFonts w:hint="eastAsia"/>
@@ -185,11 +161,6 @@
       </w:r>
     </w:p>
     <w:p>
-      <w:pPr>
-        <w:rPr>
-          <w:rFonts w:hint="eastAsia"/>
-        </w:rPr>
-      </w:pPr>
       <w:r>
         <w:rPr>
           <w:rFonts w:hint="eastAsia"/>
@@ -202,14 +173,12 @@
         </w:rPr>
         <w:t>：</w:t>
       </w:r>
-      <w:proofErr w:type="spellStart"/>
       <w:r>
         <w:rPr>
           <w:rFonts w:hint="eastAsia"/>
         </w:rPr>
         <w:t>LeaveIn</w:t>
       </w:r>
-      <w:proofErr w:type="spellEnd"/>
       <w:r>
         <w:rPr>
           <w:rFonts w:hint="eastAsia"/>
@@ -218,11 +187,6 @@
       </w:r>
     </w:p>
     <w:p>
-      <w:pPr>
-        <w:rPr>
-          <w:rFonts w:hint="eastAsia"/>
-        </w:rPr>
-      </w:pPr>
       <w:r>
         <w:rPr>
           <w:rFonts w:hint="eastAsia"/>
@@ -248,19 +212,8 @@
         <w:t>事件</w:t>
       </w:r>
     </w:p>
-    <w:p>
-      <w:pPr>
-        <w:rPr>
-          <w:rFonts w:hint="eastAsia"/>
-        </w:rPr>
-      </w:pPr>
-    </w:p>
-    <w:p>
-      <w:pPr>
-        <w:rPr>
-          <w:rFonts w:hint="eastAsia"/>
-        </w:rPr>
-      </w:pPr>
+    <w:p/>
+    <w:p>
       <w:r>
         <w:rPr>
           <w:rFonts w:hint="eastAsia"/>
@@ -281,22 +234,11 @@
       </w:r>
     </w:p>
     <w:p>
-      <w:pPr>
-        <w:rPr>
-          <w:rFonts w:hint="eastAsia"/>
-        </w:rPr>
-      </w:pPr>
-      <w:r>
-        <w:rPr>
-          <w:rFonts w:hint="eastAsia"/>
-        </w:rPr>
-        <w:t>当一个交换机希望和其他交换机注销</w:t>
-      </w:r>
-      <w:r>
-        <w:rPr>
-          <w:rFonts w:hint="eastAsia"/>
-        </w:rPr>
-        <w:t>自己的属性信息时，对外发送</w:t>
+      <w:r>
+        <w:rPr>
+          <w:rFonts w:hint="eastAsia"/>
+        </w:rPr>
+        <w:t>当一个交换机希望和其他交换机注销自己的属性信息时，对外发送</w:t>
       </w:r>
       <w:r>
         <w:rPr>
@@ -312,11 +254,6 @@
       </w:r>
     </w:p>
     <w:p>
-      <w:pPr>
-        <w:rPr>
-          <w:rFonts w:hint="eastAsia"/>
-        </w:rPr>
-      </w:pPr>
       <w:r>
         <w:rPr>
           <w:rFonts w:hint="eastAsia"/>
@@ -338,41 +275,41 @@
     </w:p>
     <w:p>
       <w:pPr>
-        <w:rPr>
-          <w:rFonts w:hint="eastAsia"/>
-        </w:rPr>
-      </w:pPr>
-    </w:p>
-    <w:p>
-      <w:pPr>
-        <w:rPr>
-          <w:rFonts w:hint="eastAsia"/>
-        </w:rPr>
-      </w:pPr>
-      <w:r>
-        <w:rPr>
-          <w:rFonts w:hint="eastAsia"/>
+        <w:pStyle w:val="2"/>
+        <w:rPr>
+          <w:sz w:val="28"/>
+        </w:rPr>
+      </w:pPr>
+      <w:r>
+        <w:rPr>
+          <w:rFonts w:hint="eastAsia"/>
+          <w:sz w:val="28"/>
         </w:rPr>
         <w:t>GVRP</w:t>
       </w:r>
       <w:r>
         <w:rPr>
           <w:rFonts w:hint="eastAsia"/>
+          <w:sz w:val="28"/>
         </w:rPr>
         <w:t>（</w:t>
       </w:r>
       <w:r>
         <w:rPr>
           <w:rFonts w:hint="eastAsia"/>
+          <w:sz w:val="28"/>
         </w:rPr>
         <w:t>GARP VLAN Registration Protocol</w:t>
       </w:r>
       <w:r>
         <w:rPr>
           <w:rFonts w:hint="eastAsia"/>
+          <w:sz w:val="28"/>
         </w:rPr>
         <w:t>）</w:t>
       </w:r>
+    </w:p>
+    <w:p>
       <w:r>
         <w:rPr>
           <w:rFonts w:hint="eastAsia"/>
@@ -389,15 +326,34 @@
         <w:rPr>
           <w:rFonts w:hint="eastAsia"/>
         </w:rPr>
-        <w:tab/>
-      </w:r>
-    </w:p>
-    <w:p>
-      <w:pPr>
-        <w:rPr>
-          <w:rFonts w:hint="eastAsia"/>
-        </w:rPr>
-      </w:pPr>
+        <w:t>，类似</w:t>
+      </w:r>
+      <w:r>
+        <w:rPr>
+          <w:rFonts w:hint="eastAsia"/>
+        </w:rPr>
+        <w:t>Cisco</w:t>
+      </w:r>
+      <w:r>
+        <w:rPr>
+          <w:rFonts w:hint="eastAsia"/>
+        </w:rPr>
+        <w:t>的</w:t>
+      </w:r>
+      <w:r>
+        <w:rPr>
+          <w:rFonts w:hint="eastAsia"/>
+        </w:rPr>
+        <w:t>VTP</w:t>
+      </w:r>
+      <w:r>
+        <w:rPr>
+          <w:rFonts w:hint="eastAsia"/>
+        </w:rPr>
+        <w:t>协议</w:t>
+      </w:r>
+    </w:p>
+    <w:p>
       <w:r>
         <w:rPr>
           <w:rFonts w:hint="eastAsia"/>
@@ -419,9 +375,6 @@
           <w:numId w:val="1"/>
         </w:numPr>
         <w:ind w:firstLineChars="0"/>
-        <w:rPr>
-          <w:rFonts w:hint="eastAsia"/>
-        </w:rPr>
       </w:pPr>
       <w:r>
         <w:rPr>
@@ -480,9 +433,6 @@
           <w:numId w:val="1"/>
         </w:numPr>
         <w:ind w:firstLineChars="0"/>
-        <w:rPr>
-          <w:rFonts w:hint="eastAsia"/>
-        </w:rPr>
       </w:pPr>
       <w:r>
         <w:rPr>
@@ -529,9 +479,6 @@
           <w:numId w:val="1"/>
         </w:numPr>
         <w:ind w:firstLineChars="0"/>
-        <w:rPr>
-          <w:rFonts w:hint="eastAsia"/>
-        </w:rPr>
       </w:pPr>
       <w:r>
         <w:rPr>
@@ -576,62 +523,42 @@
         <w:t>VLAN</w:t>
       </w:r>
     </w:p>
-    <w:p>
-      <w:pPr>
-        <w:rPr>
-          <w:rFonts w:hint="eastAsia"/>
-        </w:rPr>
-      </w:pPr>
-    </w:p>
-    <w:p>
-      <w:pPr>
-        <w:pStyle w:val="2"/>
-        <w:rPr>
-          <w:rFonts w:hint="eastAsia"/>
-        </w:rPr>
-      </w:pPr>
-      <w:r>
-        <w:rPr>
-          <w:rFonts w:hint="eastAsia"/>
+    <w:p/>
+    <w:p>
+      <w:pPr>
+        <w:pStyle w:val="3"/>
+        <w:rPr>
+          <w:sz w:val="24"/>
+        </w:rPr>
+      </w:pPr>
+      <w:r>
+        <w:rPr>
+          <w:rFonts w:hint="eastAsia"/>
+          <w:sz w:val="24"/>
         </w:rPr>
         <w:t>GVRP</w:t>
       </w:r>
       <w:r>
         <w:rPr>
           <w:rFonts w:hint="eastAsia"/>
+          <w:sz w:val="24"/>
         </w:rPr>
         <w:t>的配置</w:t>
       </w:r>
     </w:p>
     <w:p>
       <w:pPr>
-        <w:rPr>
-          <w:rFonts w:hint="eastAsia"/>
-        </w:rPr>
-      </w:pPr>
-      <w:r>
-        <w:rPr>
-          <w:rFonts w:hint="eastAsia"/>
-        </w:rPr>
-        <w:t>拓扑</w:t>
-      </w:r>
-    </w:p>
-    <w:p>
-      <w:pPr>
         <w:ind w:left="840" w:firstLine="420"/>
-        <w:rPr>
-          <w:rFonts w:hint="eastAsia"/>
-        </w:rPr>
       </w:pPr>
       <w:r>
         <w:rPr>
           <w:noProof/>
         </w:rPr>
         <w:drawing>
-          <wp:inline distT="0" distB="0" distL="0" distR="0" wp14:anchorId="5E1CD2FA" wp14:editId="12D6A501">
-            <wp:extent cx="3886200" cy="1905000"/>
-            <wp:effectExtent l="0" t="0" r="0" b="0"/>
-            <wp:docPr id="2" name="图片 2"/>
+          <wp:inline distT="0" distB="0" distL="0" distR="0" wp14:anchorId="4D28D8A7" wp14:editId="7B72C77B">
+            <wp:extent cx="3819525" cy="1952625"/>
+            <wp:effectExtent l="0" t="0" r="9525" b="9525"/>
+            <wp:docPr id="5" name="图片 5"/>
             <wp:cNvGraphicFramePr>
               <a:graphicFrameLocks xmlns:a="http://schemas.openxmlformats.org/drawingml/2006/main" noChangeAspect="1"/>
             </wp:cNvGraphicFramePr>
@@ -651,7 +578,7 @@
                   <pic:spPr>
                     <a:xfrm>
                       <a:off x="0" y="0"/>
-                      <a:ext cx="3886200" cy="1905000"/>
+                      <a:ext cx="3819525" cy="1952625"/>
                     </a:xfrm>
                     <a:prstGeom prst="rect">
                       <a:avLst/>
@@ -664,192 +591,1062 @@
         </w:drawing>
       </w:r>
     </w:p>
-    <w:p>
-      <w:pPr>
-        <w:rPr>
-          <w:rFonts w:hint="eastAsia"/>
-        </w:rPr>
-      </w:pPr>
-      <w:r>
-        <w:rPr>
-          <w:rFonts w:hint="eastAsia"/>
-        </w:rPr>
-        <w:t>配置</w:t>
-      </w:r>
-    </w:p>
-    <w:p>
-      <w:pPr>
-        <w:rPr>
-          <w:rFonts w:hint="eastAsia"/>
-        </w:rPr>
-      </w:pPr>
-      <w:r>
+    <w:p/>
+    <w:p>
+      <w:r>
+        <w:rPr>
+          <w:rFonts w:hint="eastAsia"/>
+        </w:rPr>
+        <w:t>因为</w:t>
+      </w:r>
+      <w:r>
+        <w:rPr>
+          <w:rFonts w:hint="eastAsia"/>
+        </w:rPr>
+        <w:t>GVRP</w:t>
+      </w:r>
+      <w:r>
+        <w:rPr>
+          <w:rFonts w:hint="eastAsia"/>
+        </w:rPr>
+        <w:t>是在交换机网络中便于管理</w:t>
+      </w:r>
+      <w:r>
+        <w:rPr>
+          <w:rFonts w:hint="eastAsia"/>
+        </w:rPr>
+        <w:t>VLAN</w:t>
+      </w:r>
+      <w:r>
+        <w:rPr>
+          <w:rFonts w:hint="eastAsia"/>
+        </w:rPr>
+        <w:t>信息，交换机之间配置为</w:t>
+      </w:r>
+      <w:r>
+        <w:rPr>
+          <w:rFonts w:hint="eastAsia"/>
+        </w:rPr>
+        <w:t>Trunk</w:t>
+      </w:r>
+      <w:r>
+        <w:rPr>
+          <w:rFonts w:hint="eastAsia"/>
+        </w:rPr>
+        <w:t>，且允许所有</w:t>
+      </w:r>
+      <w:r>
+        <w:rPr>
+          <w:rFonts w:hint="eastAsia"/>
+        </w:rPr>
+        <w:t>VLAN</w:t>
+      </w:r>
+      <w:r>
+        <w:rPr>
+          <w:rFonts w:hint="eastAsia"/>
+        </w:rPr>
+        <w:t>通过</w:t>
+      </w:r>
+    </w:p>
+    <w:p>
+      <w:pPr>
+        <w:autoSpaceDE w:val="0"/>
+        <w:autoSpaceDN w:val="0"/>
+        <w:adjustRightInd w:val="0"/>
+        <w:jc w:val="left"/>
+        <w:rPr>
+          <w:rFonts w:ascii="Courier New" w:hAnsi="Courier New" w:cs="Courier New"/>
+          <w:color w:val="7F7F7F" w:themeColor="text1" w:themeTint="80"/>
+          <w:kern w:val="0"/>
+          <w:sz w:val="16"/>
+          <w:szCs w:val="20"/>
+        </w:rPr>
+      </w:pPr>
+    </w:p>
+    <w:p>
+      <w:pPr>
+        <w:autoSpaceDE w:val="0"/>
+        <w:autoSpaceDN w:val="0"/>
+        <w:adjustRightInd w:val="0"/>
+        <w:jc w:val="left"/>
+        <w:rPr>
+          <w:rFonts w:ascii="Courier New" w:hAnsi="Courier New" w:cs="Courier New"/>
+          <w:color w:val="7F7F7F" w:themeColor="text1" w:themeTint="80"/>
+          <w:kern w:val="0"/>
+          <w:sz w:val="16"/>
+          <w:szCs w:val="20"/>
+        </w:rPr>
+      </w:pPr>
+    </w:p>
+    <w:p>
+      <w:pPr>
+        <w:autoSpaceDE w:val="0"/>
+        <w:autoSpaceDN w:val="0"/>
+        <w:adjustRightInd w:val="0"/>
+        <w:jc w:val="left"/>
+        <w:rPr>
+          <w:rFonts w:ascii="Courier New" w:hAnsi="Courier New" w:cs="Courier New"/>
+          <w:color w:val="7F7F7F" w:themeColor="text1" w:themeTint="80"/>
+          <w:kern w:val="0"/>
+          <w:sz w:val="16"/>
+          <w:szCs w:val="20"/>
+        </w:rPr>
+      </w:pPr>
+      <w:r>
+        <w:rPr>
+          <w:rFonts w:ascii="Courier New" w:hAnsi="Courier New" w:cs="Courier New"/>
+          <w:color w:val="7F7F7F" w:themeColor="text1" w:themeTint="80"/>
+          <w:kern w:val="0"/>
+          <w:sz w:val="16"/>
+          <w:szCs w:val="20"/>
+        </w:rPr>
+        <w:t>[Switch 1]interface GigabitEthernet 0/0/1</w:t>
+      </w:r>
+    </w:p>
+    <w:p>
+      <w:pPr>
+        <w:rPr>
+          <w:rFonts w:ascii="Courier New" w:hAnsi="Courier New" w:cs="Courier New"/>
+          <w:color w:val="7F7F7F" w:themeColor="text1" w:themeTint="80"/>
+          <w:kern w:val="0"/>
+          <w:sz w:val="16"/>
+          <w:szCs w:val="20"/>
+        </w:rPr>
+      </w:pPr>
+      <w:r>
+        <w:rPr>
+          <w:rFonts w:ascii="Courier New" w:hAnsi="Courier New" w:cs="Courier New"/>
+          <w:color w:val="7F7F7F" w:themeColor="text1" w:themeTint="80"/>
+          <w:kern w:val="0"/>
+          <w:sz w:val="16"/>
+          <w:szCs w:val="20"/>
+        </w:rPr>
+        <w:t>[Switch 1-GigabitEthernet0/0/1]port link-type trunk</w:t>
+      </w:r>
+    </w:p>
+    <w:p>
+      <w:pPr>
+        <w:rPr>
+          <w:rFonts w:ascii="Courier New" w:hAnsi="Courier New" w:cs="Courier New"/>
+          <w:color w:val="7F7F7F" w:themeColor="text1" w:themeTint="80"/>
+          <w:kern w:val="0"/>
+          <w:sz w:val="16"/>
+          <w:szCs w:val="20"/>
+        </w:rPr>
+      </w:pPr>
+      <w:r>
+        <w:rPr>
+          <w:rFonts w:ascii="Courier New" w:hAnsi="Courier New" w:cs="Courier New"/>
+          <w:color w:val="7F7F7F" w:themeColor="text1" w:themeTint="80"/>
+          <w:kern w:val="0"/>
+          <w:sz w:val="16"/>
+          <w:szCs w:val="20"/>
+        </w:rPr>
+        <w:t>[Switch 1-GigabitEthernet0/0/1]port trunk allow-pass vlan all</w:t>
+      </w:r>
+    </w:p>
+    <w:p>
+      <w:pPr>
+        <w:widowControl/>
+        <w:jc w:val="left"/>
         <w:rPr>
           <w:noProof/>
         </w:rPr>
-        <w:drawing>
-          <wp:inline distT="0" distB="0" distL="0" distR="0" wp14:anchorId="375860AE" wp14:editId="31E255EE">
-            <wp:extent cx="5270400" cy="231190"/>
-            <wp:effectExtent l="0" t="0" r="6985" b="0"/>
-            <wp:docPr id="3" name="图片 3"/>
-            <wp:cNvGraphicFramePr>
-              <a:graphicFrameLocks xmlns:a="http://schemas.openxmlformats.org/drawingml/2006/main" noChangeAspect="1"/>
-            </wp:cNvGraphicFramePr>
-            <a:graphic xmlns:a="http://schemas.openxmlformats.org/drawingml/2006/main">
-              <a:graphicData uri="http://schemas.openxmlformats.org/drawingml/2006/picture">
-                <pic:pic xmlns:pic="http://schemas.openxmlformats.org/drawingml/2006/picture">
-                  <pic:nvPicPr>
-                    <pic:cNvPr id="0" name=""/>
-                    <pic:cNvPicPr/>
-                  </pic:nvPicPr>
-                  <pic:blipFill>
-                    <a:blip r:embed="rId9"/>
-                    <a:stretch>
-                      <a:fillRect/>
-                    </a:stretch>
-                  </pic:blipFill>
-                  <pic:spPr>
-                    <a:xfrm>
-                      <a:off x="0" y="0"/>
-                      <a:ext cx="5270400" cy="231190"/>
-                    </a:xfrm>
-                    <a:prstGeom prst="rect">
-                      <a:avLst/>
-                    </a:prstGeom>
-                  </pic:spPr>
-                </pic:pic>
-              </a:graphicData>
-            </a:graphic>
-          </wp:inline>
-        </w:drawing>
-      </w:r>
-    </w:p>
-    <w:p>
-      <w:pPr>
-        <w:rPr>
-          <w:rFonts w:hint="eastAsia"/>
-        </w:rPr>
-      </w:pPr>
-      <w:r>
+      </w:pPr>
+    </w:p>
+    <w:p>
+      <w:pPr>
+        <w:widowControl/>
+        <w:jc w:val="left"/>
         <w:rPr>
           <w:noProof/>
         </w:rPr>
-        <w:drawing>
-          <wp:inline distT="0" distB="0" distL="0" distR="0" wp14:anchorId="36EBC581" wp14:editId="66D0D2D8">
-            <wp:extent cx="5274310" cy="977335"/>
-            <wp:effectExtent l="0" t="0" r="2540" b="0"/>
-            <wp:docPr id="1" name="图片 1"/>
-            <wp:cNvGraphicFramePr>
-              <a:graphicFrameLocks xmlns:a="http://schemas.openxmlformats.org/drawingml/2006/main" noChangeAspect="1"/>
-            </wp:cNvGraphicFramePr>
-            <a:graphic xmlns:a="http://schemas.openxmlformats.org/drawingml/2006/main">
-              <a:graphicData uri="http://schemas.openxmlformats.org/drawingml/2006/picture">
-                <pic:pic xmlns:pic="http://schemas.openxmlformats.org/drawingml/2006/picture">
-                  <pic:nvPicPr>
-                    <pic:cNvPr id="0" name=""/>
-                    <pic:cNvPicPr/>
-                  </pic:nvPicPr>
-                  <pic:blipFill>
-                    <a:blip r:embed="rId10"/>
-                    <a:stretch>
-                      <a:fillRect/>
-                    </a:stretch>
-                  </pic:blipFill>
-                  <pic:spPr>
-                    <a:xfrm>
-                      <a:off x="0" y="0"/>
-                      <a:ext cx="5274310" cy="977335"/>
-                    </a:xfrm>
-                    <a:prstGeom prst="rect">
-                      <a:avLst/>
-                    </a:prstGeom>
-                  </pic:spPr>
-                </pic:pic>
-              </a:graphicData>
-            </a:graphic>
-          </wp:inline>
-        </w:drawing>
-      </w:r>
-    </w:p>
-    <w:p>
-      <w:pPr>
-        <w:rPr>
-          <w:rFonts w:hint="eastAsia"/>
-        </w:rPr>
-      </w:pPr>
-    </w:p>
-    <w:p>
-      <w:pPr>
-        <w:rPr>
-          <w:rFonts w:hint="eastAsia"/>
-        </w:rPr>
-      </w:pPr>
-      <w:r>
-        <w:rPr>
-          <w:rFonts w:hint="eastAsia"/>
-        </w:rPr>
-        <w:lastRenderedPageBreak/>
+      </w:pPr>
+      <w:r>
+        <w:rPr>
+          <w:rFonts w:hint="eastAsia"/>
+          <w:noProof/>
+        </w:rPr>
+        <w:t>全局以及端口</w:t>
+      </w:r>
+      <w:r>
+        <w:rPr>
+          <w:rFonts w:hint="eastAsia"/>
+          <w:noProof/>
+        </w:rPr>
+        <w:t>Gi0/0/1</w:t>
+      </w:r>
+      <w:r>
+        <w:rPr>
+          <w:rFonts w:hint="eastAsia"/>
+          <w:noProof/>
+        </w:rPr>
+        <w:t>下</w:t>
+      </w:r>
+      <w:r>
+        <w:rPr>
+          <w:rFonts w:hint="eastAsia"/>
+          <w:noProof/>
+        </w:rPr>
+        <w:t>开启</w:t>
+      </w:r>
+      <w:r>
+        <w:rPr>
+          <w:rFonts w:hint="eastAsia"/>
+          <w:noProof/>
+        </w:rPr>
+        <w:t>GVRP</w:t>
+      </w:r>
+    </w:p>
+    <w:p>
+      <w:pPr>
+        <w:autoSpaceDE w:val="0"/>
+        <w:autoSpaceDN w:val="0"/>
+        <w:adjustRightInd w:val="0"/>
+        <w:jc w:val="left"/>
+        <w:rPr>
+          <w:rFonts w:ascii="Courier New" w:hAnsi="Courier New" w:cs="Courier New"/>
+          <w:color w:val="7F7F7F" w:themeColor="text1" w:themeTint="80"/>
+          <w:kern w:val="0"/>
+          <w:sz w:val="16"/>
+          <w:szCs w:val="20"/>
+        </w:rPr>
+      </w:pPr>
+    </w:p>
+    <w:p>
+      <w:pPr>
+        <w:autoSpaceDE w:val="0"/>
+        <w:autoSpaceDN w:val="0"/>
+        <w:adjustRightInd w:val="0"/>
+        <w:jc w:val="left"/>
+        <w:rPr>
+          <w:rFonts w:ascii="Courier New" w:hAnsi="Courier New" w:cs="Courier New"/>
+          <w:color w:val="7F7F7F" w:themeColor="text1" w:themeTint="80"/>
+          <w:kern w:val="0"/>
+          <w:sz w:val="16"/>
+          <w:szCs w:val="20"/>
+        </w:rPr>
+      </w:pPr>
+      <w:r>
+        <w:rPr>
+          <w:rFonts w:ascii="Courier New" w:hAnsi="Courier New" w:cs="Courier New"/>
+          <w:color w:val="7F7F7F" w:themeColor="text1" w:themeTint="80"/>
+          <w:kern w:val="0"/>
+          <w:sz w:val="16"/>
+          <w:szCs w:val="20"/>
+        </w:rPr>
+        <w:t>[Switch 1]gvrp</w:t>
+      </w:r>
+    </w:p>
+    <w:p>
+      <w:pPr>
+        <w:autoSpaceDE w:val="0"/>
+        <w:autoSpaceDN w:val="0"/>
+        <w:adjustRightInd w:val="0"/>
+        <w:jc w:val="left"/>
+        <w:rPr>
+          <w:rFonts w:ascii="Courier New" w:hAnsi="Courier New" w:cs="Courier New"/>
+          <w:color w:val="7F7F7F" w:themeColor="text1" w:themeTint="80"/>
+          <w:kern w:val="0"/>
+          <w:sz w:val="16"/>
+          <w:szCs w:val="20"/>
+        </w:rPr>
+      </w:pPr>
+    </w:p>
+    <w:p>
+      <w:pPr>
+        <w:autoSpaceDE w:val="0"/>
+        <w:autoSpaceDN w:val="0"/>
+        <w:adjustRightInd w:val="0"/>
+        <w:jc w:val="left"/>
+        <w:rPr>
+          <w:rFonts w:ascii="Courier New" w:hAnsi="Courier New" w:cs="Courier New"/>
+          <w:color w:val="7F7F7F" w:themeColor="text1" w:themeTint="80"/>
+          <w:kern w:val="0"/>
+          <w:sz w:val="16"/>
+          <w:szCs w:val="20"/>
+        </w:rPr>
+      </w:pPr>
+      <w:r>
+        <w:rPr>
+          <w:rFonts w:ascii="Courier New" w:hAnsi="Courier New" w:cs="Courier New"/>
+          <w:color w:val="7F7F7F" w:themeColor="text1" w:themeTint="80"/>
+          <w:kern w:val="0"/>
+          <w:sz w:val="16"/>
+          <w:szCs w:val="20"/>
+        </w:rPr>
+        <w:t>[Switch 1]interface GigabitEthernet 0/0/1</w:t>
+      </w:r>
+    </w:p>
+    <w:p>
+      <w:pPr>
+        <w:autoSpaceDE w:val="0"/>
+        <w:autoSpaceDN w:val="0"/>
+        <w:adjustRightInd w:val="0"/>
+        <w:jc w:val="left"/>
+        <w:rPr>
+          <w:rFonts w:ascii="Courier New" w:hAnsi="Courier New" w:cs="Courier New"/>
+          <w:color w:val="7F7F7F" w:themeColor="text1" w:themeTint="80"/>
+          <w:kern w:val="0"/>
+          <w:sz w:val="16"/>
+          <w:szCs w:val="20"/>
+        </w:rPr>
+      </w:pPr>
+      <w:r>
+        <w:rPr>
+          <w:rFonts w:ascii="Courier New" w:hAnsi="Courier New" w:cs="Courier New"/>
+          <w:color w:val="7F7F7F" w:themeColor="text1" w:themeTint="80"/>
+          <w:kern w:val="0"/>
+          <w:sz w:val="16"/>
+          <w:szCs w:val="20"/>
+        </w:rPr>
+        <w:t>[Switch 1-GigabitEthernet0/0/1]gvrp</w:t>
+      </w:r>
+    </w:p>
+    <w:p/>
+    <w:p>
+      <w:r>
+        <w:rPr>
+          <w:rFonts w:hint="eastAsia"/>
+        </w:rPr>
         <w:t>验证</w:t>
       </w:r>
     </w:p>
     <w:p>
       <w:pPr>
-        <w:rPr>
-          <w:rFonts w:hint="eastAsia"/>
-        </w:rPr>
-      </w:pPr>
-      <w:r>
-        <w:rPr>
-          <w:noProof/>
-        </w:rPr>
-        <w:drawing>
-          <wp:inline distT="0" distB="0" distL="0" distR="0" wp14:anchorId="51202E45" wp14:editId="2A3B20DA">
-            <wp:extent cx="5274310" cy="1320409"/>
-            <wp:effectExtent l="0" t="0" r="2540" b="0"/>
-            <wp:docPr id="4" name="图片 4"/>
-            <wp:cNvGraphicFramePr>
-              <a:graphicFrameLocks xmlns:a="http://schemas.openxmlformats.org/drawingml/2006/main" noChangeAspect="1"/>
-            </wp:cNvGraphicFramePr>
-            <a:graphic xmlns:a="http://schemas.openxmlformats.org/drawingml/2006/main">
-              <a:graphicData uri="http://schemas.openxmlformats.org/drawingml/2006/picture">
-                <pic:pic xmlns:pic="http://schemas.openxmlformats.org/drawingml/2006/picture">
-                  <pic:nvPicPr>
-                    <pic:cNvPr id="0" name=""/>
-                    <pic:cNvPicPr/>
-                  </pic:nvPicPr>
-                  <pic:blipFill>
-                    <a:blip r:embed="rId11"/>
-                    <a:stretch>
-                      <a:fillRect/>
-                    </a:stretch>
-                  </pic:blipFill>
-                  <pic:spPr>
-                    <a:xfrm>
-                      <a:off x="0" y="0"/>
-                      <a:ext cx="5274310" cy="1320409"/>
-                    </a:xfrm>
-                    <a:prstGeom prst="rect">
-                      <a:avLst/>
-                    </a:prstGeom>
-                  </pic:spPr>
-                </pic:pic>
-              </a:graphicData>
-            </a:graphic>
-          </wp:inline>
-        </w:drawing>
+        <w:autoSpaceDE w:val="0"/>
+        <w:autoSpaceDN w:val="0"/>
+        <w:adjustRightInd w:val="0"/>
+        <w:jc w:val="left"/>
+        <w:rPr>
+          <w:rFonts w:ascii="Courier New" w:hAnsi="Courier New" w:cs="Courier New"/>
+          <w:color w:val="7F7F7F" w:themeColor="text1" w:themeTint="80"/>
+          <w:kern w:val="0"/>
+          <w:sz w:val="16"/>
+          <w:szCs w:val="20"/>
+        </w:rPr>
+      </w:pPr>
+      <w:r>
+        <w:rPr>
+          <w:rFonts w:ascii="Courier New" w:hAnsi="Courier New" w:cs="Courier New"/>
+          <w:color w:val="7F7F7F" w:themeColor="text1" w:themeTint="80"/>
+          <w:kern w:val="0"/>
+          <w:sz w:val="16"/>
+          <w:szCs w:val="20"/>
+        </w:rPr>
+        <w:t>&lt;Switch 1&gt;display gvrp statistics</w:t>
+      </w:r>
+    </w:p>
+    <w:p>
+      <w:pPr>
+        <w:autoSpaceDE w:val="0"/>
+        <w:autoSpaceDN w:val="0"/>
+        <w:adjustRightInd w:val="0"/>
+        <w:jc w:val="left"/>
+        <w:rPr>
+          <w:rFonts w:ascii="Courier New" w:hAnsi="Courier New" w:cs="Courier New"/>
+          <w:color w:val="7F7F7F" w:themeColor="text1" w:themeTint="80"/>
+          <w:kern w:val="0"/>
+          <w:sz w:val="16"/>
+          <w:szCs w:val="20"/>
+        </w:rPr>
+      </w:pPr>
+    </w:p>
+    <w:p>
+      <w:pPr>
+        <w:autoSpaceDE w:val="0"/>
+        <w:autoSpaceDN w:val="0"/>
+        <w:adjustRightInd w:val="0"/>
+        <w:jc w:val="left"/>
+        <w:rPr>
+          <w:rFonts w:ascii="Courier New" w:hAnsi="Courier New" w:cs="Courier New"/>
+          <w:color w:val="7F7F7F" w:themeColor="text1" w:themeTint="80"/>
+          <w:kern w:val="0"/>
+          <w:sz w:val="16"/>
+          <w:szCs w:val="20"/>
+        </w:rPr>
+      </w:pPr>
+      <w:r>
+        <w:rPr>
+          <w:rFonts w:ascii="Courier New" w:hAnsi="Courier New" w:cs="Courier New"/>
+          <w:color w:val="7F7F7F" w:themeColor="text1" w:themeTint="80"/>
+          <w:kern w:val="0"/>
+          <w:sz w:val="16"/>
+          <w:szCs w:val="20"/>
+        </w:rPr>
+        <w:t xml:space="preserve">  GVRP statistics on port GigabitEthernet0/0/1 </w:t>
+      </w:r>
+    </w:p>
+    <w:p>
+      <w:pPr>
+        <w:autoSpaceDE w:val="0"/>
+        <w:autoSpaceDN w:val="0"/>
+        <w:adjustRightInd w:val="0"/>
+        <w:jc w:val="left"/>
+        <w:rPr>
+          <w:rFonts w:ascii="Courier New" w:hAnsi="Courier New" w:cs="Courier New"/>
+          <w:color w:val="7F7F7F" w:themeColor="text1" w:themeTint="80"/>
+          <w:kern w:val="0"/>
+          <w:sz w:val="16"/>
+          <w:szCs w:val="20"/>
+        </w:rPr>
+      </w:pPr>
+      <w:r>
+        <w:rPr>
+          <w:rFonts w:ascii="Courier New" w:hAnsi="Courier New" w:cs="Courier New"/>
+          <w:color w:val="7F7F7F" w:themeColor="text1" w:themeTint="80"/>
+          <w:kern w:val="0"/>
+          <w:sz w:val="16"/>
+          <w:szCs w:val="20"/>
+        </w:rPr>
+        <w:t xml:space="preserve">    GVRP status</w:t>
+      </w:r>
+      <w:r>
+        <w:rPr>
+          <w:rFonts w:ascii="Courier New" w:hAnsi="Courier New" w:cs="Courier New"/>
+          <w:color w:val="7F7F7F" w:themeColor="text1" w:themeTint="80"/>
+          <w:kern w:val="0"/>
+          <w:sz w:val="16"/>
+          <w:szCs w:val="20"/>
+        </w:rPr>
+        <w:tab/>
+      </w:r>
+      <w:r>
+        <w:rPr>
+          <w:rFonts w:ascii="Courier New" w:hAnsi="Courier New" w:cs="Courier New"/>
+          <w:color w:val="7F7F7F" w:themeColor="text1" w:themeTint="80"/>
+          <w:kern w:val="0"/>
+          <w:sz w:val="16"/>
+          <w:szCs w:val="20"/>
+        </w:rPr>
+        <w:tab/>
+      </w:r>
+      <w:r>
+        <w:rPr>
+          <w:rFonts w:ascii="Courier New" w:hAnsi="Courier New" w:cs="Courier New"/>
+          <w:color w:val="7F7F7F" w:themeColor="text1" w:themeTint="80"/>
+          <w:kern w:val="0"/>
+          <w:sz w:val="16"/>
+          <w:szCs w:val="20"/>
+        </w:rPr>
+        <w:tab/>
+      </w:r>
+      <w:r>
+        <w:rPr>
+          <w:rFonts w:ascii="Courier New" w:hAnsi="Courier New" w:cs="Courier New"/>
+          <w:color w:val="7F7F7F" w:themeColor="text1" w:themeTint="80"/>
+          <w:kern w:val="0"/>
+          <w:sz w:val="16"/>
+          <w:szCs w:val="20"/>
+        </w:rPr>
+        <w:tab/>
+        <w:t>: Enabled</w:t>
+      </w:r>
+    </w:p>
+    <w:p>
+      <w:pPr>
+        <w:autoSpaceDE w:val="0"/>
+        <w:autoSpaceDN w:val="0"/>
+        <w:adjustRightInd w:val="0"/>
+        <w:jc w:val="left"/>
+        <w:rPr>
+          <w:rFonts w:ascii="Courier New" w:hAnsi="Courier New" w:cs="Courier New"/>
+          <w:color w:val="7F7F7F" w:themeColor="text1" w:themeTint="80"/>
+          <w:kern w:val="0"/>
+          <w:sz w:val="16"/>
+          <w:szCs w:val="20"/>
+        </w:rPr>
+      </w:pPr>
+      <w:r>
+        <w:rPr>
+          <w:rFonts w:ascii="Courier New" w:hAnsi="Courier New" w:cs="Courier New"/>
+          <w:color w:val="7F7F7F" w:themeColor="text1" w:themeTint="80"/>
+          <w:kern w:val="0"/>
+          <w:sz w:val="16"/>
+          <w:szCs w:val="20"/>
+        </w:rPr>
+        <w:t xml:space="preserve">    GVRP registrations failed</w:t>
+      </w:r>
+      <w:r>
+        <w:rPr>
+          <w:rFonts w:ascii="Courier New" w:hAnsi="Courier New" w:cs="Courier New"/>
+          <w:color w:val="7F7F7F" w:themeColor="text1" w:themeTint="80"/>
+          <w:kern w:val="0"/>
+          <w:sz w:val="16"/>
+          <w:szCs w:val="20"/>
+        </w:rPr>
+        <w:tab/>
+      </w:r>
+      <w:r>
+        <w:rPr>
+          <w:rFonts w:ascii="Courier New" w:hAnsi="Courier New" w:cs="Courier New"/>
+          <w:color w:val="7F7F7F" w:themeColor="text1" w:themeTint="80"/>
+          <w:kern w:val="0"/>
+          <w:sz w:val="16"/>
+          <w:szCs w:val="20"/>
+        </w:rPr>
+        <w:tab/>
+        <w:t>: 0</w:t>
+      </w:r>
+    </w:p>
+    <w:p>
+      <w:pPr>
+        <w:autoSpaceDE w:val="0"/>
+        <w:autoSpaceDN w:val="0"/>
+        <w:adjustRightInd w:val="0"/>
+        <w:jc w:val="left"/>
+        <w:rPr>
+          <w:rFonts w:ascii="Courier New" w:hAnsi="Courier New" w:cs="Courier New"/>
+          <w:color w:val="7F7F7F" w:themeColor="text1" w:themeTint="80"/>
+          <w:kern w:val="0"/>
+          <w:sz w:val="16"/>
+          <w:szCs w:val="20"/>
+        </w:rPr>
+      </w:pPr>
+      <w:r>
+        <w:rPr>
+          <w:rFonts w:ascii="Courier New" w:hAnsi="Courier New" w:cs="Courier New"/>
+          <w:color w:val="7F7F7F" w:themeColor="text1" w:themeTint="80"/>
+          <w:kern w:val="0"/>
+          <w:sz w:val="16"/>
+          <w:szCs w:val="20"/>
+        </w:rPr>
+        <w:t xml:space="preserve">    </w:t>
+      </w:r>
+      <w:r>
+        <w:rPr>
+          <w:rFonts w:ascii="Courier New" w:hAnsi="Courier New" w:cs="Courier New"/>
+          <w:color w:val="7F7F7F" w:themeColor="text1" w:themeTint="80"/>
+          <w:kern w:val="0"/>
+          <w:sz w:val="16"/>
+          <w:szCs w:val="20"/>
+        </w:rPr>
+        <w:t>GVRP last PDU origin</w:t>
+      </w:r>
+      <w:r>
+        <w:rPr>
+          <w:rFonts w:ascii="Courier New" w:hAnsi="Courier New" w:cs="Courier New"/>
+          <w:color w:val="7F7F7F" w:themeColor="text1" w:themeTint="80"/>
+          <w:kern w:val="0"/>
+          <w:sz w:val="16"/>
+          <w:szCs w:val="20"/>
+        </w:rPr>
+        <w:tab/>
+      </w:r>
+      <w:r>
+        <w:rPr>
+          <w:rFonts w:ascii="Courier New" w:hAnsi="Courier New" w:cs="Courier New"/>
+          <w:color w:val="7F7F7F" w:themeColor="text1" w:themeTint="80"/>
+          <w:kern w:val="0"/>
+          <w:sz w:val="16"/>
+          <w:szCs w:val="20"/>
+        </w:rPr>
+        <w:tab/>
+        <w:t>: 0000-0000-0000</w:t>
+      </w:r>
+    </w:p>
+    <w:p>
+      <w:pPr>
+        <w:rPr>
+          <w:color w:val="7F7F7F" w:themeColor="text1" w:themeTint="80"/>
+          <w:sz w:val="18"/>
+        </w:rPr>
+      </w:pPr>
+      <w:r>
+        <w:rPr>
+          <w:rFonts w:ascii="Courier New" w:hAnsi="Courier New" w:cs="Courier New"/>
+          <w:color w:val="7F7F7F" w:themeColor="text1" w:themeTint="80"/>
+          <w:kern w:val="0"/>
+          <w:sz w:val="16"/>
+          <w:szCs w:val="20"/>
+        </w:rPr>
+        <w:t xml:space="preserve">    </w:t>
+      </w:r>
+      <w:r>
+        <w:rPr>
+          <w:rFonts w:ascii="Courier New" w:hAnsi="Courier New" w:cs="Courier New"/>
+          <w:color w:val="7F7F7F" w:themeColor="text1" w:themeTint="80"/>
+          <w:kern w:val="0"/>
+          <w:sz w:val="16"/>
+          <w:szCs w:val="20"/>
+          <w:lang w:val="zh-CN"/>
+        </w:rPr>
+        <w:t>GVRP registration type</w:t>
+      </w:r>
+      <w:r>
+        <w:rPr>
+          <w:rFonts w:ascii="Courier New" w:hAnsi="Courier New" w:cs="Courier New"/>
+          <w:color w:val="7F7F7F" w:themeColor="text1" w:themeTint="80"/>
+          <w:kern w:val="0"/>
+          <w:sz w:val="16"/>
+          <w:szCs w:val="20"/>
+          <w:lang w:val="zh-CN"/>
+        </w:rPr>
+        <w:tab/>
+      </w:r>
+      <w:r>
+        <w:rPr>
+          <w:rFonts w:ascii="Courier New" w:hAnsi="Courier New" w:cs="Courier New"/>
+          <w:color w:val="7F7F7F" w:themeColor="text1" w:themeTint="80"/>
+          <w:kern w:val="0"/>
+          <w:sz w:val="16"/>
+          <w:szCs w:val="20"/>
+          <w:lang w:val="zh-CN"/>
+        </w:rPr>
+        <w:tab/>
+        <w:t>: Normal</w:t>
+      </w:r>
+    </w:p>
+    <w:p/>
+    <w:p>
+      <w:pPr>
+        <w:pStyle w:val="3"/>
+        <w:rPr>
+          <w:sz w:val="24"/>
+        </w:rPr>
+      </w:pPr>
+      <w:r>
+        <w:rPr>
+          <w:rFonts w:hint="eastAsia"/>
+          <w:sz w:val="24"/>
+        </w:rPr>
+        <w:t>修改交换机接口的注册模式</w:t>
+      </w:r>
+    </w:p>
+    <w:p>
+      <w:r>
+        <w:rPr>
+          <w:rFonts w:hint="eastAsia"/>
+        </w:rPr>
+        <w:t>Fixed</w:t>
+      </w:r>
+      <w:r>
+        <w:rPr>
+          <w:rFonts w:hint="eastAsia"/>
+        </w:rPr>
+        <w:t>模式，端口不会注册动态</w:t>
+      </w:r>
+      <w:r>
+        <w:rPr>
+          <w:rFonts w:hint="eastAsia"/>
+        </w:rPr>
+        <w:t>VLAN</w:t>
+      </w:r>
+    </w:p>
+    <w:p/>
+    <w:p>
+      <w:pPr>
+        <w:autoSpaceDE w:val="0"/>
+        <w:autoSpaceDN w:val="0"/>
+        <w:adjustRightInd w:val="0"/>
+        <w:jc w:val="left"/>
+        <w:rPr>
+          <w:rFonts w:ascii="Courier New" w:hAnsi="Courier New" w:cs="Courier New"/>
+          <w:color w:val="7F7F7F" w:themeColor="text1" w:themeTint="80"/>
+          <w:kern w:val="0"/>
+          <w:sz w:val="16"/>
+          <w:szCs w:val="20"/>
+        </w:rPr>
+      </w:pPr>
+      <w:r>
+        <w:rPr>
+          <w:rFonts w:ascii="Courier New" w:hAnsi="Courier New" w:cs="Courier New"/>
+          <w:color w:val="7F7F7F" w:themeColor="text1" w:themeTint="80"/>
+          <w:kern w:val="0"/>
+          <w:sz w:val="16"/>
+          <w:szCs w:val="20"/>
+        </w:rPr>
+        <w:t>[Switch 2-GigabitEthernet0/0/1]gvrp registration fixed</w:t>
+      </w:r>
+    </w:p>
+    <w:p>
+      <w:pPr>
+        <w:autoSpaceDE w:val="0"/>
+        <w:autoSpaceDN w:val="0"/>
+        <w:adjustRightInd w:val="0"/>
+        <w:jc w:val="left"/>
+        <w:rPr>
+          <w:rFonts w:ascii="Courier New" w:hAnsi="Courier New" w:cs="Courier New"/>
+          <w:color w:val="7F7F7F" w:themeColor="text1" w:themeTint="80"/>
+          <w:kern w:val="0"/>
+          <w:sz w:val="16"/>
+          <w:szCs w:val="20"/>
+        </w:rPr>
+      </w:pPr>
+    </w:p>
+    <w:p>
+      <w:pPr>
+        <w:autoSpaceDE w:val="0"/>
+        <w:autoSpaceDN w:val="0"/>
+        <w:adjustRightInd w:val="0"/>
+        <w:jc w:val="left"/>
+        <w:rPr>
+          <w:rFonts w:ascii="Courier New" w:hAnsi="Courier New" w:cs="Courier New"/>
+          <w:color w:val="7F7F7F" w:themeColor="text1" w:themeTint="80"/>
+          <w:kern w:val="0"/>
+          <w:sz w:val="16"/>
+          <w:szCs w:val="20"/>
+        </w:rPr>
+      </w:pPr>
+      <w:r>
+        <w:rPr>
+          <w:rFonts w:ascii="Courier New" w:hAnsi="Courier New" w:cs="Courier New"/>
+          <w:color w:val="7F7F7F" w:themeColor="text1" w:themeTint="80"/>
+          <w:kern w:val="0"/>
+          <w:sz w:val="16"/>
+          <w:szCs w:val="20"/>
+        </w:rPr>
+        <w:t>&lt;Switch 2&gt;display gvrp statistics</w:t>
+      </w:r>
+    </w:p>
+    <w:p>
+      <w:pPr>
+        <w:autoSpaceDE w:val="0"/>
+        <w:autoSpaceDN w:val="0"/>
+        <w:adjustRightInd w:val="0"/>
+        <w:jc w:val="left"/>
+        <w:rPr>
+          <w:rFonts w:ascii="Courier New" w:hAnsi="Courier New" w:cs="Courier New"/>
+          <w:color w:val="7F7F7F" w:themeColor="text1" w:themeTint="80"/>
+          <w:kern w:val="0"/>
+          <w:sz w:val="16"/>
+          <w:szCs w:val="20"/>
+        </w:rPr>
+      </w:pPr>
+    </w:p>
+    <w:p>
+      <w:pPr>
+        <w:autoSpaceDE w:val="0"/>
+        <w:autoSpaceDN w:val="0"/>
+        <w:adjustRightInd w:val="0"/>
+        <w:jc w:val="left"/>
+        <w:rPr>
+          <w:rFonts w:ascii="Courier New" w:hAnsi="Courier New" w:cs="Courier New"/>
+          <w:color w:val="7F7F7F" w:themeColor="text1" w:themeTint="80"/>
+          <w:kern w:val="0"/>
+          <w:sz w:val="16"/>
+          <w:szCs w:val="20"/>
+        </w:rPr>
+      </w:pPr>
+      <w:r>
+        <w:rPr>
+          <w:rFonts w:ascii="Courier New" w:hAnsi="Courier New" w:cs="Courier New"/>
+          <w:color w:val="7F7F7F" w:themeColor="text1" w:themeTint="80"/>
+          <w:kern w:val="0"/>
+          <w:sz w:val="16"/>
+          <w:szCs w:val="20"/>
+        </w:rPr>
+        <w:t xml:space="preserve">  GVRP statistics on port GigabitEthernet0/0/1 </w:t>
+      </w:r>
+    </w:p>
+    <w:p>
+      <w:pPr>
+        <w:autoSpaceDE w:val="0"/>
+        <w:autoSpaceDN w:val="0"/>
+        <w:adjustRightInd w:val="0"/>
+        <w:jc w:val="left"/>
+        <w:rPr>
+          <w:rFonts w:ascii="Courier New" w:hAnsi="Courier New" w:cs="Courier New"/>
+          <w:color w:val="7F7F7F" w:themeColor="text1" w:themeTint="80"/>
+          <w:kern w:val="0"/>
+          <w:sz w:val="16"/>
+          <w:szCs w:val="20"/>
+        </w:rPr>
+      </w:pPr>
+      <w:r>
+        <w:rPr>
+          <w:rFonts w:ascii="Courier New" w:hAnsi="Courier New" w:cs="Courier New"/>
+          <w:color w:val="7F7F7F" w:themeColor="text1" w:themeTint="80"/>
+          <w:kern w:val="0"/>
+          <w:sz w:val="16"/>
+          <w:szCs w:val="20"/>
+        </w:rPr>
+        <w:t xml:space="preserve">    GVRP status</w:t>
+      </w:r>
+      <w:r>
+        <w:rPr>
+          <w:rFonts w:ascii="Courier New" w:hAnsi="Courier New" w:cs="Courier New"/>
+          <w:color w:val="7F7F7F" w:themeColor="text1" w:themeTint="80"/>
+          <w:kern w:val="0"/>
+          <w:sz w:val="16"/>
+          <w:szCs w:val="20"/>
+        </w:rPr>
+        <w:tab/>
+      </w:r>
+      <w:r>
+        <w:rPr>
+          <w:rFonts w:ascii="Courier New" w:hAnsi="Courier New" w:cs="Courier New"/>
+          <w:color w:val="7F7F7F" w:themeColor="text1" w:themeTint="80"/>
+          <w:kern w:val="0"/>
+          <w:sz w:val="16"/>
+          <w:szCs w:val="20"/>
+        </w:rPr>
+        <w:tab/>
+      </w:r>
+      <w:r>
+        <w:rPr>
+          <w:rFonts w:ascii="Courier New" w:hAnsi="Courier New" w:cs="Courier New"/>
+          <w:color w:val="7F7F7F" w:themeColor="text1" w:themeTint="80"/>
+          <w:kern w:val="0"/>
+          <w:sz w:val="16"/>
+          <w:szCs w:val="20"/>
+        </w:rPr>
+        <w:tab/>
+      </w:r>
+      <w:r>
+        <w:rPr>
+          <w:rFonts w:ascii="Courier New" w:hAnsi="Courier New" w:cs="Courier New"/>
+          <w:color w:val="7F7F7F" w:themeColor="text1" w:themeTint="80"/>
+          <w:kern w:val="0"/>
+          <w:sz w:val="16"/>
+          <w:szCs w:val="20"/>
+        </w:rPr>
+        <w:tab/>
+        <w:t>: Enabled</w:t>
+      </w:r>
+    </w:p>
+    <w:p>
+      <w:pPr>
+        <w:autoSpaceDE w:val="0"/>
+        <w:autoSpaceDN w:val="0"/>
+        <w:adjustRightInd w:val="0"/>
+        <w:jc w:val="left"/>
+        <w:rPr>
+          <w:rFonts w:ascii="Courier New" w:hAnsi="Courier New" w:cs="Courier New"/>
+          <w:color w:val="7F7F7F" w:themeColor="text1" w:themeTint="80"/>
+          <w:kern w:val="0"/>
+          <w:sz w:val="16"/>
+          <w:szCs w:val="20"/>
+        </w:rPr>
+      </w:pPr>
+      <w:r>
+        <w:rPr>
+          <w:rFonts w:ascii="Courier New" w:hAnsi="Courier New" w:cs="Courier New"/>
+          <w:color w:val="7F7F7F" w:themeColor="text1" w:themeTint="80"/>
+          <w:kern w:val="0"/>
+          <w:sz w:val="16"/>
+          <w:szCs w:val="20"/>
+        </w:rPr>
+        <w:t xml:space="preserve">    GVRP registrations failed</w:t>
+      </w:r>
+      <w:r>
+        <w:rPr>
+          <w:rFonts w:ascii="Courier New" w:hAnsi="Courier New" w:cs="Courier New"/>
+          <w:color w:val="7F7F7F" w:themeColor="text1" w:themeTint="80"/>
+          <w:kern w:val="0"/>
+          <w:sz w:val="16"/>
+          <w:szCs w:val="20"/>
+        </w:rPr>
+        <w:tab/>
+      </w:r>
+      <w:r>
+        <w:rPr>
+          <w:rFonts w:ascii="Courier New" w:hAnsi="Courier New" w:cs="Courier New"/>
+          <w:color w:val="7F7F7F" w:themeColor="text1" w:themeTint="80"/>
+          <w:kern w:val="0"/>
+          <w:sz w:val="16"/>
+          <w:szCs w:val="20"/>
+        </w:rPr>
+        <w:tab/>
+        <w:t>: 6</w:t>
+      </w:r>
+    </w:p>
+    <w:p>
+      <w:pPr>
+        <w:autoSpaceDE w:val="0"/>
+        <w:autoSpaceDN w:val="0"/>
+        <w:adjustRightInd w:val="0"/>
+        <w:jc w:val="left"/>
+        <w:rPr>
+          <w:rFonts w:ascii="Courier New" w:hAnsi="Courier New" w:cs="Courier New"/>
+          <w:color w:val="7F7F7F" w:themeColor="text1" w:themeTint="80"/>
+          <w:kern w:val="0"/>
+          <w:sz w:val="16"/>
+          <w:szCs w:val="20"/>
+        </w:rPr>
+      </w:pPr>
+      <w:r>
+        <w:rPr>
+          <w:rFonts w:ascii="Courier New" w:hAnsi="Courier New" w:cs="Courier New"/>
+          <w:color w:val="7F7F7F" w:themeColor="text1" w:themeTint="80"/>
+          <w:kern w:val="0"/>
+          <w:sz w:val="16"/>
+          <w:szCs w:val="20"/>
+        </w:rPr>
+        <w:t xml:space="preserve">    GVRP last PDU origin</w:t>
+      </w:r>
+      <w:r>
+        <w:rPr>
+          <w:rFonts w:ascii="Courier New" w:hAnsi="Courier New" w:cs="Courier New"/>
+          <w:color w:val="7F7F7F" w:themeColor="text1" w:themeTint="80"/>
+          <w:kern w:val="0"/>
+          <w:sz w:val="16"/>
+          <w:szCs w:val="20"/>
+        </w:rPr>
+        <w:tab/>
+      </w:r>
+      <w:r>
+        <w:rPr>
+          <w:rFonts w:ascii="Courier New" w:hAnsi="Courier New" w:cs="Courier New"/>
+          <w:color w:val="7F7F7F" w:themeColor="text1" w:themeTint="80"/>
+          <w:kern w:val="0"/>
+          <w:sz w:val="16"/>
+          <w:szCs w:val="20"/>
+        </w:rPr>
+        <w:tab/>
+        <w:t>: 4c1f-ccd6-52fc</w:t>
+      </w:r>
+    </w:p>
+    <w:p>
+      <w:pPr>
+        <w:autoSpaceDE w:val="0"/>
+        <w:autoSpaceDN w:val="0"/>
+        <w:adjustRightInd w:val="0"/>
+        <w:ind w:firstLine="330"/>
+        <w:jc w:val="left"/>
+        <w:rPr>
+          <w:rFonts w:ascii="Courier New" w:hAnsi="Courier New" w:cs="Courier New"/>
+          <w:color w:val="7F7F7F" w:themeColor="text1" w:themeTint="80"/>
+          <w:kern w:val="0"/>
+          <w:sz w:val="16"/>
+          <w:szCs w:val="20"/>
+        </w:rPr>
+      </w:pPr>
+      <w:r>
+        <w:rPr>
+          <w:rFonts w:ascii="Courier New" w:hAnsi="Courier New" w:cs="Courier New"/>
+          <w:color w:val="7F7F7F" w:themeColor="text1" w:themeTint="80"/>
+          <w:kern w:val="0"/>
+          <w:sz w:val="16"/>
+          <w:szCs w:val="20"/>
+        </w:rPr>
+        <w:t>GVRP registration type</w:t>
+      </w:r>
+      <w:r>
+        <w:rPr>
+          <w:rFonts w:ascii="Courier New" w:hAnsi="Courier New" w:cs="Courier New"/>
+          <w:color w:val="7F7F7F" w:themeColor="text1" w:themeTint="80"/>
+          <w:kern w:val="0"/>
+          <w:sz w:val="16"/>
+          <w:szCs w:val="20"/>
+        </w:rPr>
+        <w:tab/>
+      </w:r>
+      <w:r>
+        <w:rPr>
+          <w:rFonts w:ascii="Courier New" w:hAnsi="Courier New" w:cs="Courier New"/>
+          <w:color w:val="7F7F7F" w:themeColor="text1" w:themeTint="80"/>
+          <w:kern w:val="0"/>
+          <w:sz w:val="16"/>
+          <w:szCs w:val="20"/>
+        </w:rPr>
+        <w:tab/>
+        <w:t>: Fixed</w:t>
+      </w:r>
+    </w:p>
+    <w:p>
+      <w:pPr>
+        <w:autoSpaceDE w:val="0"/>
+        <w:autoSpaceDN w:val="0"/>
+        <w:adjustRightInd w:val="0"/>
+        <w:jc w:val="left"/>
+        <w:rPr>
+          <w:rFonts w:ascii="Courier New" w:hAnsi="Courier New" w:cs="Courier New"/>
+          <w:color w:val="7F7F7F" w:themeColor="text1" w:themeTint="80"/>
+          <w:kern w:val="0"/>
+          <w:sz w:val="16"/>
+          <w:szCs w:val="20"/>
+        </w:rPr>
+      </w:pPr>
+    </w:p>
+    <w:p>
+      <w:r>
+        <w:rPr>
+          <w:rFonts w:hint="eastAsia"/>
+        </w:rPr>
+        <w:t>Forbidden</w:t>
+      </w:r>
+      <w:r>
+        <w:rPr>
+          <w:rFonts w:hint="eastAsia"/>
+        </w:rPr>
+        <w:t>模式，只允许</w:t>
+      </w:r>
+      <w:r>
+        <w:rPr>
+          <w:rFonts w:hint="eastAsia"/>
+        </w:rPr>
+        <w:t>VLAN1</w:t>
+      </w:r>
+      <w:r>
+        <w:rPr>
+          <w:rFonts w:hint="eastAsia"/>
+        </w:rPr>
+        <w:t>的信息通过</w:t>
       </w:r>
       <w:bookmarkStart w:id="0" w:name="_GoBack"/>
       <w:bookmarkEnd w:id="0"/>
-    </w:p>
-    <w:p>
-      <w:pPr>
-        <w:rPr>
-          <w:rFonts w:hint="eastAsia"/>
+      <w:r>
+        <w:t xml:space="preserve"> </w:t>
+      </w:r>
+    </w:p>
+    <w:p>
+      <w:pPr>
+        <w:autoSpaceDE w:val="0"/>
+        <w:autoSpaceDN w:val="0"/>
+        <w:adjustRightInd w:val="0"/>
+        <w:jc w:val="left"/>
+        <w:rPr>
+          <w:rFonts w:ascii="Courier New" w:hAnsi="Courier New" w:cs="Courier New"/>
+          <w:color w:val="7F7F7F" w:themeColor="text1" w:themeTint="80"/>
+          <w:kern w:val="0"/>
+          <w:sz w:val="16"/>
+          <w:szCs w:val="20"/>
+        </w:rPr>
+      </w:pPr>
+    </w:p>
+    <w:p>
+      <w:pPr>
+        <w:autoSpaceDE w:val="0"/>
+        <w:autoSpaceDN w:val="0"/>
+        <w:adjustRightInd w:val="0"/>
+        <w:jc w:val="left"/>
+        <w:rPr>
+          <w:rFonts w:ascii="Courier New" w:hAnsi="Courier New" w:cs="Courier New"/>
+          <w:color w:val="7F7F7F" w:themeColor="text1" w:themeTint="80"/>
+          <w:kern w:val="0"/>
+          <w:sz w:val="16"/>
+          <w:szCs w:val="20"/>
+        </w:rPr>
+      </w:pPr>
+      <w:r>
+        <w:rPr>
+          <w:rFonts w:ascii="Courier New" w:hAnsi="Courier New" w:cs="Courier New"/>
+          <w:color w:val="7F7F7F" w:themeColor="text1" w:themeTint="80"/>
+          <w:kern w:val="0"/>
+          <w:sz w:val="16"/>
+          <w:szCs w:val="20"/>
+        </w:rPr>
+        <w:t xml:space="preserve">[Switch 1-GigabitEthernet0/0/1]gvrp registration forbidden </w:t>
+      </w:r>
+    </w:p>
+    <w:p>
+      <w:pPr>
+        <w:autoSpaceDE w:val="0"/>
+        <w:autoSpaceDN w:val="0"/>
+        <w:adjustRightInd w:val="0"/>
+        <w:jc w:val="left"/>
+        <w:rPr>
+          <w:rFonts w:ascii="Courier New" w:hAnsi="Courier New" w:cs="Courier New"/>
+          <w:color w:val="7F7F7F" w:themeColor="text1" w:themeTint="80"/>
+          <w:kern w:val="0"/>
+          <w:sz w:val="16"/>
+          <w:szCs w:val="20"/>
         </w:rPr>
       </w:pPr>
     </w:p>
     <w:sectPr>
-      <w:headerReference w:type="default" r:id="rId12"/>
+      <w:headerReference w:type="default" r:id="rId9"/>
       <w:pgSz w:w="11906" w:h="16838"/>
       <w:pgMar w:top="1440" w:right="1800" w:bottom="1440" w:left="1800" w:header="851" w:footer="992" w:gutter="0"/>
       <w:cols w:space="425"/>
@@ -1175,6 +1972,28 @@
       <w:jc w:val="both"/>
     </w:pPr>
   </w:style>
+  <w:style w:type="paragraph" w:styleId="1">
+    <w:name w:val="heading 1"/>
+    <w:basedOn w:val="a"/>
+    <w:next w:val="a"/>
+    <w:link w:val="1Char"/>
+    <w:uiPriority w:val="9"/>
+    <w:qFormat/>
+    <w:rsid w:val="006010D3"/>
+    <w:pPr>
+      <w:keepNext/>
+      <w:keepLines/>
+      <w:spacing w:before="340" w:after="330" w:line="578" w:lineRule="auto"/>
+      <w:outlineLvl w:val="0"/>
+    </w:pPr>
+    <w:rPr>
+      <w:b/>
+      <w:bCs/>
+      <w:kern w:val="44"/>
+      <w:sz w:val="44"/>
+      <w:szCs w:val="44"/>
+    </w:rPr>
+  </w:style>
   <w:style w:type="paragraph" w:styleId="2">
     <w:name w:val="heading 2"/>
     <w:basedOn w:val="a"/>
@@ -1198,6 +2017,28 @@
       <w:szCs w:val="32"/>
     </w:rPr>
   </w:style>
+  <w:style w:type="paragraph" w:styleId="3">
+    <w:name w:val="heading 3"/>
+    <w:basedOn w:val="a"/>
+    <w:next w:val="a"/>
+    <w:link w:val="3Char"/>
+    <w:uiPriority w:val="9"/>
+    <w:unhideWhenUsed/>
+    <w:qFormat/>
+    <w:rsid w:val="006010D3"/>
+    <w:pPr>
+      <w:keepNext/>
+      <w:keepLines/>
+      <w:spacing w:before="260" w:after="260" w:line="416" w:lineRule="auto"/>
+      <w:outlineLvl w:val="2"/>
+    </w:pPr>
+    <w:rPr>
+      <w:b/>
+      <w:bCs/>
+      <w:sz w:val="32"/>
+      <w:szCs w:val="32"/>
+    </w:rPr>
+  </w:style>
   <w:style w:type="character" w:default="1" w:styleId="a0">
     <w:name w:val="Default Paragraph Font"/>
     <w:uiPriority w:val="1"/>
@@ -1337,6 +2178,33 @@
     <w:rPr>
       <w:sz w:val="18"/>
       <w:szCs w:val="18"/>
+    </w:rPr>
+  </w:style>
+  <w:style w:type="character" w:customStyle="1" w:styleId="1Char">
+    <w:name w:val="标题 1 Char"/>
+    <w:basedOn w:val="a0"/>
+    <w:link w:val="1"/>
+    <w:uiPriority w:val="9"/>
+    <w:rsid w:val="006010D3"/>
+    <w:rPr>
+      <w:b/>
+      <w:bCs/>
+      <w:kern w:val="44"/>
+      <w:sz w:val="44"/>
+      <w:szCs w:val="44"/>
+    </w:rPr>
+  </w:style>
+  <w:style w:type="character" w:customStyle="1" w:styleId="3Char">
+    <w:name w:val="标题 3 Char"/>
+    <w:basedOn w:val="a0"/>
+    <w:link w:val="3"/>
+    <w:uiPriority w:val="9"/>
+    <w:rsid w:val="006010D3"/>
+    <w:rPr>
+      <w:b/>
+      <w:bCs/>
+      <w:sz w:val="32"/>
+      <w:szCs w:val="32"/>
     </w:rPr>
   </w:style>
 </w:styles>
@@ -1503,6 +2371,28 @@
       <w:jc w:val="both"/>
     </w:pPr>
   </w:style>
+  <w:style w:type="paragraph" w:styleId="1">
+    <w:name w:val="heading 1"/>
+    <w:basedOn w:val="a"/>
+    <w:next w:val="a"/>
+    <w:link w:val="1Char"/>
+    <w:uiPriority w:val="9"/>
+    <w:qFormat/>
+    <w:rsid w:val="006010D3"/>
+    <w:pPr>
+      <w:keepNext/>
+      <w:keepLines/>
+      <w:spacing w:before="340" w:after="330" w:line="578" w:lineRule="auto"/>
+      <w:outlineLvl w:val="0"/>
+    </w:pPr>
+    <w:rPr>
+      <w:b/>
+      <w:bCs/>
+      <w:kern w:val="44"/>
+      <w:sz w:val="44"/>
+      <w:szCs w:val="44"/>
+    </w:rPr>
+  </w:style>
   <w:style w:type="paragraph" w:styleId="2">
     <w:name w:val="heading 2"/>
     <w:basedOn w:val="a"/>
@@ -1526,6 +2416,28 @@
       <w:szCs w:val="32"/>
     </w:rPr>
   </w:style>
+  <w:style w:type="paragraph" w:styleId="3">
+    <w:name w:val="heading 3"/>
+    <w:basedOn w:val="a"/>
+    <w:next w:val="a"/>
+    <w:link w:val="3Char"/>
+    <w:uiPriority w:val="9"/>
+    <w:unhideWhenUsed/>
+    <w:qFormat/>
+    <w:rsid w:val="006010D3"/>
+    <w:pPr>
+      <w:keepNext/>
+      <w:keepLines/>
+      <w:spacing w:before="260" w:after="260" w:line="416" w:lineRule="auto"/>
+      <w:outlineLvl w:val="2"/>
+    </w:pPr>
+    <w:rPr>
+      <w:b/>
+      <w:bCs/>
+      <w:sz w:val="32"/>
+      <w:szCs w:val="32"/>
+    </w:rPr>
+  </w:style>
   <w:style w:type="character" w:default="1" w:styleId="a0">
     <w:name w:val="Default Paragraph Font"/>
     <w:uiPriority w:val="1"/>
@@ -1665,6 +2577,33 @@
     <w:rPr>
       <w:sz w:val="18"/>
       <w:szCs w:val="18"/>
+    </w:rPr>
+  </w:style>
+  <w:style w:type="character" w:customStyle="1" w:styleId="1Char">
+    <w:name w:val="标题 1 Char"/>
+    <w:basedOn w:val="a0"/>
+    <w:link w:val="1"/>
+    <w:uiPriority w:val="9"/>
+    <w:rsid w:val="006010D3"/>
+    <w:rPr>
+      <w:b/>
+      <w:bCs/>
+      <w:kern w:val="44"/>
+      <w:sz w:val="44"/>
+      <w:szCs w:val="44"/>
+    </w:rPr>
+  </w:style>
+  <w:style w:type="character" w:customStyle="1" w:styleId="3Char">
+    <w:name w:val="标题 3 Char"/>
+    <w:basedOn w:val="a0"/>
+    <w:link w:val="3"/>
+    <w:uiPriority w:val="9"/>
+    <w:rsid w:val="006010D3"/>
+    <w:rPr>
+      <w:b/>
+      <w:bCs/>
+      <w:sz w:val="32"/>
+      <w:szCs w:val="32"/>
     </w:rPr>
   </w:style>
 </w:styles>

</xml_diff>